<commit_message>
Agregue portada y modifique contenido en el documeto de Proyectoconramas.docx
</commit_message>
<xml_diff>
--- a/Documentacion/Proyectoconramas.docx
+++ b/Documentacion/Proyectoconramas.docx
@@ -1,21 +1,667 @@
 
 <file path=word/document.xml><?xml version="1.0" encoding="utf-8"?>
-<w:document xmlns:wpc="http://schemas.microsoft.com/office/word/2010/wordprocessingCanvas" xmlns:cx="http://schemas.microsoft.com/office/drawing/2014/chartex" xmlns:cx1="http://schemas.microsoft.com/office/drawing/2015/9/8/chartex" xmlns:cx2="http://schemas.microsoft.com/office/drawing/2015/10/21/chartex" xmlns:cx3="http://schemas.microsoft.com/office/drawing/2016/5/9/chartex" xmlns:cx4="http://schemas.microsoft.com/office/drawing/2016/5/10/chartex" xmlns:cx5="http://schemas.microsoft.com/office/drawing/2016/5/11/chartex" xmlns:cx6="http://schemas.microsoft.com/office/drawing/2016/5/12/chartex" xmlns:cx7="http://schemas.microsoft.com/office/drawing/2016/5/13/chartex" xmlns:cx8="http://schemas.microsoft.com/office/drawing/2016/5/14/chartex" xmlns:mc="http://schemas.openxmlformats.org/markup-compatibility/2006" xmlns:aink="http://schemas.microsoft.com/office/drawing/2016/ink" xmlns:am3d="http://schemas.microsoft.com/office/drawing/2017/model3d" xmlns:o="urn:schemas-microsoft-com:office:office" xmlns:r="http://schemas.openxmlformats.org/officeDocument/2006/relationships" xmlns:m="http://schemas.openxmlformats.org/officeDocument/2006/math" xmlns:v="urn:schemas-microsoft-com:vml" xmlns:wp14="http://schemas.microsoft.com/office/word/2010/wordprocessingDrawing" xmlns:wp="http://schemas.openxmlformats.org/drawingml/2006/wordprocessingDrawing" xmlns:w10="urn:schemas-microsoft-com:office:word" xmlns:w="http://schemas.openxmlformats.org/wordprocessingml/2006/main" xmlns:w14="http://schemas.microsoft.com/office/word/2010/wordml" xmlns:w15="http://schemas.microsoft.com/office/word/2012/wordml" xmlns:w16cex="http://schemas.microsoft.com/office/word/2018/wordml/cex" xmlns:w16cid="http://schemas.microsoft.com/office/word/2016/wordml/cid" xmlns:w16="http://schemas.microsoft.com/office/word/2018/wordml" xmlns:w16sdtdh="http://schemas.microsoft.com/office/word/2020/wordml/sdtdatahash" xmlns:w16se="http://schemas.microsoft.com/office/word/2015/wordml/symex" xmlns:wpg="http://schemas.microsoft.com/office/word/2010/wordprocessingGroup" xmlns:wpi="http://schemas.microsoft.com/office/word/2010/wordprocessingInk" xmlns:wne="http://schemas.microsoft.com/office/word/2006/wordml" xmlns:wps="http://schemas.microsoft.com/office/word/2010/wordprocessingShape" mc:Ignorable="w14 w15 w16se w16cid w16 w16cex w16sdtdh wp14">
+<w:document xmlns:wpc="http://schemas.microsoft.com/office/word/2010/wordprocessingCanvas" xmlns:cx="http://schemas.microsoft.com/office/drawing/2014/chartex" xmlns:cx1="http://schemas.microsoft.com/office/drawing/2015/9/8/chartex" xmlns:cx2="http://schemas.microsoft.com/office/drawing/2015/10/21/chartex" xmlns:cx3="http://schemas.microsoft.com/office/drawing/2016/5/9/chartex" xmlns:cx4="http://schemas.microsoft.com/office/drawing/2016/5/10/chartex" xmlns:cx5="http://schemas.microsoft.com/office/drawing/2016/5/11/chartex" xmlns:cx6="http://schemas.microsoft.com/office/drawing/2016/5/12/chartex" xmlns:cx7="http://schemas.microsoft.com/office/drawing/2016/5/13/chartex" xmlns:cx8="http://schemas.microsoft.com/office/drawing/2016/5/14/chartex" xmlns:mc="http://schemas.openxmlformats.org/markup-compatibility/2006" xmlns:aink="http://schemas.microsoft.com/office/drawing/2016/ink" xmlns:am3d="http://schemas.microsoft.com/office/drawing/2017/model3d" xmlns:o="urn:schemas-microsoft-com:office:office" xmlns:oel="http://schemas.microsoft.com/office/2019/extlst" xmlns:r="http://schemas.openxmlformats.org/officeDocument/2006/relationships" xmlns:m="http://schemas.openxmlformats.org/officeDocument/2006/math" xmlns:v="urn:schemas-microsoft-com:vml" xmlns:wp14="http://schemas.microsoft.com/office/word/2010/wordprocessingDrawing" xmlns:wp="http://schemas.openxmlformats.org/drawingml/2006/wordprocessingDrawing" xmlns:w10="urn:schemas-microsoft-com:office:word" xmlns:w="http://schemas.openxmlformats.org/wordprocessingml/2006/main" xmlns:w14="http://schemas.microsoft.com/office/word/2010/wordml" xmlns:w15="http://schemas.microsoft.com/office/word/2012/wordml" xmlns:w16cex="http://schemas.microsoft.com/office/word/2018/wordml/cex" xmlns:w16cid="http://schemas.microsoft.com/office/word/2016/wordml/cid" xmlns:w16="http://schemas.microsoft.com/office/word/2018/wordml" xmlns:w16du="http://schemas.microsoft.com/office/word/2023/wordml/word16du" xmlns:w16sdtdh="http://schemas.microsoft.com/office/word/2020/wordml/sdtdatahash" xmlns:w16se="http://schemas.microsoft.com/office/word/2015/wordml/symex" xmlns:wpg="http://schemas.microsoft.com/office/word/2010/wordprocessingGroup" xmlns:wpi="http://schemas.microsoft.com/office/word/2010/wordprocessingInk" xmlns:wne="http://schemas.microsoft.com/office/word/2006/wordml" xmlns:wps="http://schemas.microsoft.com/office/word/2010/wordprocessingShape" mc:Ignorable="w14 w15 w16se w16cid w16 w16cex w16sdtdh w16du wp14">
   <w:body>
     <w:p>
-      <w:r>
+      <w:pPr>
+        <w:jc w:val="center"/>
+        <w:rPr>
+          <w:rFonts w:cs="Arial"/>
+          <w:b/>
+          <w:bCs/>
+          <w:szCs w:val="24"/>
+          <w:lang w:val="es-MX"/>
+        </w:rPr>
+      </w:pPr>
+      <w:r>
+        <w:rPr>
+          <w:rFonts w:cs="Arial"/>
+          <w:b/>
+          <w:bCs/>
+          <w:szCs w:val="24"/>
+          <w:lang w:val="es-MX"/>
+        </w:rPr>
+        <w:t>Universidad Regional de Guatemala Sede San Raymundo</w:t>
+      </w:r>
+    </w:p>
+    <w:p>
+      <w:pPr>
+        <w:jc w:val="center"/>
+        <w:rPr>
+          <w:rFonts w:cs="Arial"/>
+          <w:b/>
+          <w:bCs/>
+          <w:szCs w:val="24"/>
+          <w:lang w:val="es-MX"/>
+        </w:rPr>
+      </w:pPr>
+      <w:r>
+        <w:rPr>
+          <w:rFonts w:cs="Arial"/>
+          <w:b/>
+          <w:bCs/>
+          <w:szCs w:val="24"/>
+          <w:lang w:val="es-MX"/>
+        </w:rPr>
+        <w:t>Facultad de Ciencias Económicas</w:t>
+      </w:r>
+    </w:p>
+    <w:p>
+      <w:pPr>
+        <w:jc w:val="center"/>
+        <w:rPr>
+          <w:rFonts w:cs="Arial"/>
+          <w:b/>
+          <w:bCs/>
+          <w:szCs w:val="24"/>
+          <w:lang w:val="es-MX"/>
+        </w:rPr>
+      </w:pPr>
+      <w:r>
+        <w:rPr>
+          <w:rFonts w:cs="Arial"/>
+          <w:b/>
+          <w:bCs/>
+          <w:szCs w:val="24"/>
+          <w:lang w:val="es-MX"/>
+        </w:rPr>
+        <w:t>Licenciatura en Administración de Sistemas Informáticos</w:t>
+      </w:r>
+    </w:p>
+    <w:p>
+      <w:pPr>
+        <w:jc w:val="center"/>
+        <w:rPr>
+          <w:rFonts w:cs="Arial"/>
+          <w:b/>
+          <w:bCs/>
+          <w:szCs w:val="24"/>
+          <w:lang w:val="es-MX"/>
+        </w:rPr>
+      </w:pPr>
+      <w:r>
+        <w:rPr>
+          <w:noProof/>
+        </w:rPr>
+        <w:drawing>
+          <wp:inline distT="0" distB="0" distL="0" distR="0" wp14:anchorId="4B9086C5" wp14:editId="028F07A4">
+            <wp:extent cx="3295650" cy="1162050"/>
+            <wp:effectExtent l="0" t="0" r="0" b="0"/>
+            <wp:docPr id="360357140" name="Imagen 1" descr="Inicio | Universidad Regional de Guatemala"/>
+            <wp:cNvGraphicFramePr>
+              <a:graphicFrameLocks xmlns:a="http://schemas.openxmlformats.org/drawingml/2006/main" noChangeAspect="1"/>
+            </wp:cNvGraphicFramePr>
+            <a:graphic xmlns:a="http://schemas.openxmlformats.org/drawingml/2006/main">
+              <a:graphicData uri="http://schemas.openxmlformats.org/drawingml/2006/picture">
+                <pic:pic xmlns:pic="http://schemas.openxmlformats.org/drawingml/2006/picture">
+                  <pic:nvPicPr>
+                    <pic:cNvPr id="0" name="Picture 1" descr="Inicio | Universidad Regional de Guatemala"/>
+                    <pic:cNvPicPr>
+                      <a:picLocks noChangeAspect="1" noChangeArrowheads="1"/>
+                    </pic:cNvPicPr>
+                  </pic:nvPicPr>
+                  <pic:blipFill>
+                    <a:blip r:embed="rId6">
+                      <a:extLst>
+                        <a:ext uri="{28A0092B-C50C-407E-A947-70E740481C1C}">
+                          <a14:useLocalDpi xmlns:a14="http://schemas.microsoft.com/office/drawing/2010/main" val="0"/>
+                        </a:ext>
+                      </a:extLst>
+                    </a:blip>
+                    <a:srcRect/>
+                    <a:stretch>
+                      <a:fillRect/>
+                    </a:stretch>
+                  </pic:blipFill>
+                  <pic:spPr bwMode="auto">
+                    <a:xfrm>
+                      <a:off x="0" y="0"/>
+                      <a:ext cx="3308217" cy="1166481"/>
+                    </a:xfrm>
+                    <a:prstGeom prst="rect">
+                      <a:avLst/>
+                    </a:prstGeom>
+                    <a:noFill/>
+                    <a:ln>
+                      <a:noFill/>
+                    </a:ln>
+                  </pic:spPr>
+                </pic:pic>
+              </a:graphicData>
+            </a:graphic>
+          </wp:inline>
+        </w:drawing>
+      </w:r>
+    </w:p>
+    <w:p>
+      <w:pPr>
+        <w:rPr>
+          <w:rFonts w:cs="Arial"/>
+          <w:b/>
+          <w:bCs/>
+          <w:szCs w:val="24"/>
+          <w:lang w:val="es-MX"/>
+        </w:rPr>
+      </w:pPr>
+    </w:p>
+    <w:p>
+      <w:pPr>
+        <w:rPr>
+          <w:rFonts w:cs="Arial"/>
+          <w:b/>
+          <w:bCs/>
+          <w:szCs w:val="24"/>
+          <w:lang w:val="es-MX"/>
+        </w:rPr>
+      </w:pPr>
+      <w:r>
+        <w:rPr>
+          <w:rFonts w:cs="Arial"/>
+          <w:b/>
+          <w:bCs/>
+          <w:szCs w:val="24"/>
+          <w:lang w:val="es-MX"/>
+        </w:rPr>
+        <w:t xml:space="preserve">Catedrático: Ingeniero William González </w:t>
+      </w:r>
+    </w:p>
+    <w:p>
+      <w:pPr>
+        <w:rPr>
+          <w:rFonts w:cs="Arial"/>
+          <w:b/>
+          <w:bCs/>
+          <w:szCs w:val="24"/>
+          <w:lang w:val="es-MX"/>
+        </w:rPr>
+      </w:pPr>
+      <w:r>
+        <w:rPr>
+          <w:rFonts w:cs="Arial"/>
+          <w:b/>
+          <w:bCs/>
+          <w:szCs w:val="24"/>
+          <w:lang w:val="es-MX"/>
+        </w:rPr>
+        <w:t xml:space="preserve">Curso: </w:t>
+      </w:r>
+      <w:r>
+        <w:rPr>
+          <w:rFonts w:cs="Arial"/>
+          <w:b/>
+          <w:bCs/>
+          <w:szCs w:val="24"/>
+          <w:lang w:val="es-MX"/>
+        </w:rPr>
+        <w:t xml:space="preserve">Análisis y diseño de sistemas </w:t>
+      </w:r>
+    </w:p>
+    <w:p>
+      <w:pPr>
+        <w:rPr>
+          <w:rFonts w:cs="Arial"/>
+          <w:b/>
+          <w:bCs/>
+          <w:szCs w:val="24"/>
+          <w:lang w:val="es-MX"/>
+        </w:rPr>
+      </w:pPr>
+    </w:p>
+    <w:p>
+      <w:pPr>
+        <w:rPr>
+          <w:rFonts w:cs="Arial"/>
+          <w:b/>
+          <w:bCs/>
+          <w:szCs w:val="24"/>
+          <w:lang w:val="es-MX"/>
+        </w:rPr>
+      </w:pPr>
+    </w:p>
+    <w:p>
+      <w:pPr>
+        <w:jc w:val="center"/>
+        <w:rPr>
+          <w:rFonts w:cs="Arial"/>
+          <w:b/>
+          <w:bCs/>
+          <w:szCs w:val="24"/>
+          <w:lang w:val="es-MX"/>
+        </w:rPr>
+      </w:pPr>
+      <w:r>
+        <w:rPr>
+          <w:rFonts w:cs="Arial"/>
+          <w:b/>
+          <w:bCs/>
+          <w:szCs w:val="24"/>
+          <w:lang w:val="es-MX"/>
+        </w:rPr>
+        <w:t>Creación de ramas en Git</w:t>
+      </w:r>
+    </w:p>
+    <w:p>
+      <w:pPr>
+        <w:jc w:val="center"/>
+        <w:rPr>
+          <w:rFonts w:cs="Arial"/>
+          <w:b/>
+          <w:bCs/>
+          <w:szCs w:val="24"/>
+          <w:lang w:val="es-MX"/>
+        </w:rPr>
+      </w:pPr>
+    </w:p>
+    <w:p>
+      <w:pPr>
+        <w:jc w:val="center"/>
+        <w:rPr>
+          <w:rFonts w:cs="Arial"/>
+          <w:b/>
+          <w:bCs/>
+          <w:szCs w:val="24"/>
+          <w:lang w:val="es-MX"/>
+        </w:rPr>
+      </w:pPr>
+    </w:p>
+    <w:p>
+      <w:pPr>
+        <w:jc w:val="center"/>
+        <w:rPr>
+          <w:rFonts w:cs="Arial"/>
+          <w:b/>
+          <w:bCs/>
+          <w:szCs w:val="24"/>
+          <w:lang w:val="es-MX"/>
+        </w:rPr>
+      </w:pPr>
+      <w:r>
+        <w:rPr>
+          <w:rFonts w:cs="Arial"/>
+          <w:b/>
+          <w:bCs/>
+          <w:szCs w:val="24"/>
+          <w:lang w:val="es-MX"/>
+        </w:rPr>
+        <w:t xml:space="preserve">Integrantes del proyecto </w:t>
+      </w:r>
+    </w:p>
+    <w:tbl>
+      <w:tblPr>
+        <w:tblStyle w:val="Tablaconcuadrcula"/>
+        <w:tblW w:w="0" w:type="auto"/>
+        <w:jc w:val="center"/>
+        <w:tblLook w:val="04A0" w:firstRow="1" w:lastRow="0" w:firstColumn="1" w:lastColumn="0" w:noHBand="0" w:noVBand="1"/>
+      </w:tblPr>
+      <w:tblGrid>
+        <w:gridCol w:w="3509"/>
+        <w:gridCol w:w="3509"/>
+      </w:tblGrid>
+      <w:tr>
+        <w:trPr>
+          <w:trHeight w:val="532"/>
+          <w:jc w:val="center"/>
+        </w:trPr>
+        <w:tc>
+          <w:tcPr>
+            <w:tcW w:w="3509" w:type="dxa"/>
+          </w:tcPr>
+          <w:p>
+            <w:pPr>
+              <w:rPr>
+                <w:rFonts w:cs="Arial"/>
+                <w:b/>
+                <w:bCs/>
+                <w:szCs w:val="24"/>
+                <w:lang w:val="es-MX"/>
+              </w:rPr>
+            </w:pPr>
+            <w:r>
+              <w:rPr>
+                <w:rFonts w:cs="Arial"/>
+                <w:b/>
+                <w:bCs/>
+                <w:szCs w:val="24"/>
+                <w:lang w:val="es-MX"/>
+              </w:rPr>
+              <w:t>Estudiante</w:t>
+            </w:r>
+          </w:p>
+        </w:tc>
+        <w:tc>
+          <w:tcPr>
+            <w:tcW w:w="3509" w:type="dxa"/>
+          </w:tcPr>
+          <w:p>
+            <w:pPr>
+              <w:rPr>
+                <w:rFonts w:cs="Arial"/>
+                <w:b/>
+                <w:bCs/>
+                <w:szCs w:val="24"/>
+                <w:lang w:val="es-MX"/>
+              </w:rPr>
+            </w:pPr>
+            <w:r>
+              <w:rPr>
+                <w:rFonts w:cs="Arial"/>
+                <w:b/>
+                <w:bCs/>
+                <w:szCs w:val="24"/>
+                <w:lang w:val="es-MX"/>
+              </w:rPr>
+              <w:t>No. Carné</w:t>
+            </w:r>
+          </w:p>
+        </w:tc>
+      </w:tr>
+      <w:tr>
+        <w:trPr>
+          <w:trHeight w:val="532"/>
+          <w:jc w:val="center"/>
+        </w:trPr>
+        <w:tc>
+          <w:tcPr>
+            <w:tcW w:w="3509" w:type="dxa"/>
+          </w:tcPr>
+          <w:p>
+            <w:pPr>
+              <w:rPr>
+                <w:rFonts w:cs="Arial"/>
+                <w:b/>
+                <w:bCs/>
+                <w:szCs w:val="24"/>
+                <w:lang w:val="es-MX"/>
+              </w:rPr>
+            </w:pPr>
+          </w:p>
+        </w:tc>
+        <w:tc>
+          <w:tcPr>
+            <w:tcW w:w="3509" w:type="dxa"/>
+          </w:tcPr>
+          <w:p>
+            <w:pPr>
+              <w:rPr>
+                <w:rFonts w:cs="Arial"/>
+                <w:b/>
+                <w:bCs/>
+                <w:szCs w:val="24"/>
+                <w:lang w:val="es-MX"/>
+              </w:rPr>
+            </w:pPr>
+          </w:p>
+        </w:tc>
+      </w:tr>
+      <w:tr>
+        <w:trPr>
+          <w:trHeight w:val="532"/>
+          <w:jc w:val="center"/>
+        </w:trPr>
+        <w:tc>
+          <w:tcPr>
+            <w:tcW w:w="3509" w:type="dxa"/>
+          </w:tcPr>
+          <w:p>
+            <w:pPr>
+              <w:rPr>
+                <w:rFonts w:cs="Arial"/>
+                <w:b/>
+                <w:bCs/>
+                <w:szCs w:val="24"/>
+                <w:lang w:val="es-MX"/>
+              </w:rPr>
+            </w:pPr>
+            <w:r>
+              <w:rPr>
+                <w:rFonts w:cs="Arial"/>
+                <w:b/>
+                <w:bCs/>
+                <w:szCs w:val="24"/>
+                <w:lang w:val="es-MX"/>
+              </w:rPr>
+              <w:t>Jennifer Sucely Botón Pérez</w:t>
+            </w:r>
+          </w:p>
+        </w:tc>
+        <w:tc>
+          <w:tcPr>
+            <w:tcW w:w="3509" w:type="dxa"/>
+          </w:tcPr>
+          <w:p>
+            <w:pPr>
+              <w:rPr>
+                <w:rFonts w:cs="Arial"/>
+                <w:b/>
+                <w:bCs/>
+                <w:szCs w:val="24"/>
+                <w:lang w:val="es-MX"/>
+              </w:rPr>
+            </w:pPr>
+            <w:r>
+              <w:rPr>
+                <w:rFonts w:cs="Arial"/>
+                <w:b/>
+                <w:bCs/>
+                <w:szCs w:val="24"/>
+                <w:lang w:val="es-MX"/>
+              </w:rPr>
+              <w:t>2349102</w:t>
+            </w:r>
+          </w:p>
+        </w:tc>
+      </w:tr>
+      <w:tr>
+        <w:trPr>
+          <w:trHeight w:val="532"/>
+          <w:jc w:val="center"/>
+        </w:trPr>
+        <w:tc>
+          <w:tcPr>
+            <w:tcW w:w="3509" w:type="dxa"/>
+          </w:tcPr>
+          <w:p>
+            <w:pPr>
+              <w:rPr>
+                <w:rFonts w:cs="Arial"/>
+                <w:b/>
+                <w:bCs/>
+                <w:szCs w:val="24"/>
+                <w:lang w:val="es-MX"/>
+              </w:rPr>
+            </w:pPr>
+          </w:p>
+        </w:tc>
+        <w:tc>
+          <w:tcPr>
+            <w:tcW w:w="3509" w:type="dxa"/>
+          </w:tcPr>
+          <w:p>
+            <w:pPr>
+              <w:rPr>
+                <w:rFonts w:cs="Arial"/>
+                <w:b/>
+                <w:bCs/>
+                <w:szCs w:val="24"/>
+                <w:lang w:val="es-MX"/>
+              </w:rPr>
+            </w:pPr>
+          </w:p>
+        </w:tc>
+      </w:tr>
+      <w:tr>
+        <w:trPr>
+          <w:trHeight w:val="532"/>
+          <w:jc w:val="center"/>
+        </w:trPr>
+        <w:tc>
+          <w:tcPr>
+            <w:tcW w:w="3509" w:type="dxa"/>
+          </w:tcPr>
+          <w:p>
+            <w:pPr>
+              <w:rPr>
+                <w:rFonts w:cs="Arial"/>
+                <w:b/>
+                <w:bCs/>
+                <w:szCs w:val="24"/>
+                <w:lang w:val="es-MX"/>
+              </w:rPr>
+            </w:pPr>
+          </w:p>
+        </w:tc>
+        <w:tc>
+          <w:tcPr>
+            <w:tcW w:w="3509" w:type="dxa"/>
+          </w:tcPr>
+          <w:p>
+            <w:pPr>
+              <w:rPr>
+                <w:rFonts w:cs="Arial"/>
+                <w:b/>
+                <w:bCs/>
+                <w:szCs w:val="24"/>
+                <w:lang w:val="es-MX"/>
+              </w:rPr>
+            </w:pPr>
+          </w:p>
+        </w:tc>
+      </w:tr>
+    </w:tbl>
+    <w:p>
+      <w:pPr>
+        <w:rPr>
+          <w:rFonts w:cs="Arial"/>
+          <w:b/>
+          <w:bCs/>
+          <w:szCs w:val="24"/>
+          <w:lang w:val="es-MX"/>
+        </w:rPr>
+      </w:pPr>
+    </w:p>
+    <w:p>
+      <w:pPr>
+        <w:jc w:val="right"/>
+        <w:rPr>
+          <w:rFonts w:cs="Arial"/>
+          <w:b/>
+          <w:bCs/>
+          <w:szCs w:val="24"/>
+          <w:lang w:val="es-MX"/>
+        </w:rPr>
+      </w:pPr>
+    </w:p>
+    <w:p>
+      <w:pPr>
+        <w:jc w:val="right"/>
+        <w:rPr>
+          <w:rFonts w:cs="Arial"/>
+          <w:b/>
+          <w:bCs/>
+          <w:szCs w:val="24"/>
+          <w:lang w:val="es-MX"/>
+        </w:rPr>
+      </w:pPr>
+    </w:p>
+    <w:p>
+      <w:pPr>
+        <w:jc w:val="center"/>
+        <w:rPr>
+          <w:rFonts w:cs="Arial"/>
+          <w:b/>
+          <w:bCs/>
+          <w:szCs w:val="24"/>
+          <w:lang w:val="es-MX"/>
+        </w:rPr>
+      </w:pPr>
+      <w:r>
+        <w:rPr>
+          <w:rFonts w:cs="Arial"/>
+          <w:b/>
+          <w:bCs/>
+          <w:szCs w:val="24"/>
+          <w:lang w:val="es-MX"/>
+        </w:rPr>
+        <w:t>Guatemala, 1</w:t>
+      </w:r>
+      <w:r>
+        <w:rPr>
+          <w:rFonts w:cs="Arial"/>
+          <w:b/>
+          <w:bCs/>
+          <w:szCs w:val="24"/>
+          <w:lang w:val="es-MX"/>
+        </w:rPr>
+        <w:t xml:space="preserve">9 </w:t>
+      </w:r>
+      <w:r>
+        <w:rPr>
+          <w:rFonts w:cs="Arial"/>
+          <w:b/>
+          <w:bCs/>
+          <w:szCs w:val="24"/>
+          <w:lang w:val="es-MX"/>
+        </w:rPr>
+        <w:t>de abril de 2025.</w:t>
+      </w:r>
+    </w:p>
+    <w:p/>
+    <w:p/>
+    <w:p>
+      <w:pPr>
+        <w:jc w:val="center"/>
+        <w:rPr>
+          <w:rFonts w:ascii="Arial" w:hAnsi="Arial" w:cs="Arial"/>
+          <w:b/>
+          <w:bCs/>
+        </w:rPr>
+      </w:pPr>
+      <w:r>
+        <w:rPr>
+          <w:rFonts w:ascii="Arial" w:hAnsi="Arial" w:cs="Arial"/>
+          <w:b/>
+          <w:bCs/>
+        </w:rPr>
+        <w:lastRenderedPageBreak/>
+        <w:t>Instructivo de creación de ramas en Git</w:t>
+      </w:r>
+    </w:p>
+    <w:p>
+      <w:pPr>
+        <w:pStyle w:val="Prrafodelista"/>
+        <w:numPr>
+          <w:ilvl w:val="0"/>
+          <w:numId w:val="1"/>
+        </w:numPr>
+        <w:rPr>
+          <w:rFonts w:ascii="Arial" w:hAnsi="Arial" w:cs="Arial"/>
+        </w:rPr>
+      </w:pPr>
+      <w:r>
+        <w:rPr>
+          <w:rFonts w:ascii="Arial" w:hAnsi="Arial" w:cs="Arial"/>
+        </w:rPr>
         <w:t>Creación del repositorio</w:t>
       </w:r>
-    </w:p>
-    <w:p>
+      <w:r>
+        <w:rPr>
+          <w:rFonts w:ascii="Arial" w:hAnsi="Arial" w:cs="Arial"/>
+        </w:rPr>
+        <w:t xml:space="preserve"> en GitHub.</w:t>
+      </w:r>
+    </w:p>
+    <w:p>
+      <w:pPr>
+        <w:jc w:val="center"/>
+      </w:pPr>
       <w:r>
         <w:rPr>
           <w:noProof/>
         </w:rPr>
         <w:drawing>
-          <wp:inline distT="0" distB="0" distL="0" distR="0" wp14:anchorId="018D4AF5" wp14:editId="563D0930">
-            <wp:extent cx="5612130" cy="4630420"/>
-            <wp:effectExtent l="0" t="0" r="7620" b="0"/>
+          <wp:inline distT="0" distB="0" distL="0" distR="0" wp14:anchorId="018D4AF5" wp14:editId="15A78E36">
+            <wp:extent cx="5581649" cy="4229100"/>
+            <wp:effectExtent l="0" t="0" r="635" b="0"/>
             <wp:docPr id="1" name="Imagen 1"/>
             <wp:cNvGraphicFramePr>
               <a:graphicFrameLocks xmlns:a="http://schemas.openxmlformats.org/drawingml/2006/main" noChangeAspect="1"/>
@@ -30,7 +676,7 @@
                     </pic:cNvPicPr>
                   </pic:nvPicPr>
                   <pic:blipFill>
-                    <a:blip r:embed="rId4">
+                    <a:blip r:embed="rId7">
                       <a:extLst>
                         <a:ext uri="{28A0092B-C50C-407E-A947-70E740481C1C}">
                           <a14:useLocalDpi xmlns:a14="http://schemas.microsoft.com/office/drawing/2010/main" val="0"/>
@@ -45,7 +691,7 @@
                   <pic:spPr bwMode="auto">
                     <a:xfrm>
                       <a:off x="0" y="0"/>
-                      <a:ext cx="5614857" cy="4632670"/>
+                      <a:ext cx="5606602" cy="4248006"/>
                     </a:xfrm>
                     <a:prstGeom prst="rect">
                       <a:avLst/>
@@ -63,13 +709,127 @@
       </w:r>
     </w:p>
     <w:p>
-      <w:r>
-        <w:t>Creación de las ramas “desa”, “pre” y “pro”.</w:t>
-      </w:r>
-    </w:p>
-    <w:p>
-      <w:r>
-        <w:rPr>
+      <w:pPr>
+        <w:pStyle w:val="Prrafodelista"/>
+        <w:numPr>
+          <w:ilvl w:val="0"/>
+          <w:numId w:val="1"/>
+        </w:numPr>
+        <w:rPr>
+          <w:rFonts w:ascii="Arial" w:hAnsi="Arial" w:cs="Arial"/>
+        </w:rPr>
+      </w:pPr>
+      <w:r>
+        <w:rPr>
+          <w:rFonts w:ascii="Arial" w:hAnsi="Arial" w:cs="Arial"/>
+        </w:rPr>
+        <w:t xml:space="preserve">Clonar el repositorio. </w:t>
+      </w:r>
+    </w:p>
+    <w:p>
+      <w:pPr>
+        <w:pStyle w:val="Prrafodelista"/>
+        <w:rPr>
+          <w:rFonts w:ascii="Arial" w:hAnsi="Arial" w:cs="Arial"/>
+        </w:rPr>
+      </w:pPr>
+      <w:r>
+        <w:rPr>
+          <w:rFonts w:ascii="Arial" w:hAnsi="Arial" w:cs="Arial"/>
+          <w:noProof/>
+        </w:rPr>
+        <w:drawing>
+          <wp:inline distT="0" distB="0" distL="0" distR="0" wp14:anchorId="4D0F4662" wp14:editId="0AFCCFD1">
+            <wp:extent cx="5343525" cy="3067035"/>
+            <wp:effectExtent l="0" t="0" r="0" b="635"/>
+            <wp:docPr id="440843271" name="Imagen 1"/>
+            <wp:cNvGraphicFramePr>
+              <a:graphicFrameLocks xmlns:a="http://schemas.openxmlformats.org/drawingml/2006/main" noChangeAspect="1"/>
+            </wp:cNvGraphicFramePr>
+            <a:graphic xmlns:a="http://schemas.openxmlformats.org/drawingml/2006/main">
+              <a:graphicData uri="http://schemas.openxmlformats.org/drawingml/2006/picture">
+                <pic:pic xmlns:pic="http://schemas.openxmlformats.org/drawingml/2006/picture">
+                  <pic:nvPicPr>
+                    <pic:cNvPr id="0" name="Picture 1"/>
+                    <pic:cNvPicPr>
+                      <a:picLocks noChangeAspect="1" noChangeArrowheads="1"/>
+                    </pic:cNvPicPr>
+                  </pic:nvPicPr>
+                  <pic:blipFill>
+                    <a:blip r:embed="rId8" cstate="print">
+                      <a:extLst>
+                        <a:ext uri="{28A0092B-C50C-407E-A947-70E740481C1C}">
+                          <a14:useLocalDpi xmlns:a14="http://schemas.microsoft.com/office/drawing/2010/main" val="0"/>
+                        </a:ext>
+                      </a:extLst>
+                    </a:blip>
+                    <a:srcRect/>
+                    <a:stretch>
+                      <a:fillRect/>
+                    </a:stretch>
+                  </pic:blipFill>
+                  <pic:spPr bwMode="auto">
+                    <a:xfrm>
+                      <a:off x="0" y="0"/>
+                      <a:ext cx="5356497" cy="3074481"/>
+                    </a:xfrm>
+                    <a:prstGeom prst="rect">
+                      <a:avLst/>
+                    </a:prstGeom>
+                    <a:noFill/>
+                    <a:ln>
+                      <a:noFill/>
+                    </a:ln>
+                  </pic:spPr>
+                </pic:pic>
+              </a:graphicData>
+            </a:graphic>
+          </wp:inline>
+        </w:drawing>
+      </w:r>
+    </w:p>
+    <w:p>
+      <w:pPr>
+        <w:pStyle w:val="Prrafodelista"/>
+        <w:numPr>
+          <w:ilvl w:val="0"/>
+          <w:numId w:val="1"/>
+        </w:numPr>
+        <w:rPr>
+          <w:rFonts w:ascii="Arial" w:hAnsi="Arial" w:cs="Arial"/>
+        </w:rPr>
+      </w:pPr>
+      <w:r>
+        <w:rPr>
+          <w:rFonts w:ascii="Arial" w:hAnsi="Arial" w:cs="Arial"/>
+        </w:rPr>
+        <w:lastRenderedPageBreak/>
+        <w:t>Creación de las ramas “</w:t>
+      </w:r>
+      <w:proofErr w:type="spellStart"/>
+      <w:r>
+        <w:rPr>
+          <w:rFonts w:ascii="Arial" w:hAnsi="Arial" w:cs="Arial"/>
+        </w:rPr>
+        <w:t>desa</w:t>
+      </w:r>
+      <w:proofErr w:type="spellEnd"/>
+      <w:r>
+        <w:rPr>
+          <w:rFonts w:ascii="Arial" w:hAnsi="Arial" w:cs="Arial"/>
+        </w:rPr>
+        <w:t>”, “pre” y “pro”.</w:t>
+      </w:r>
+    </w:p>
+    <w:p>
+      <w:pPr>
+        <w:rPr>
+          <w:rFonts w:ascii="Arial" w:hAnsi="Arial" w:cs="Arial"/>
+        </w:rPr>
+      </w:pPr>
+      <w:r>
+        <w:rPr>
+          <w:rFonts w:ascii="Arial" w:hAnsi="Arial" w:cs="Arial"/>
           <w:noProof/>
         </w:rPr>
         <w:drawing>
@@ -90,7 +850,7 @@
                     </pic:cNvPicPr>
                   </pic:nvPicPr>
                   <pic:blipFill>
-                    <a:blip r:embed="rId5">
+                    <a:blip r:embed="rId9">
                       <a:extLst>
                         <a:ext uri="{28A0092B-C50C-407E-A947-70E740481C1C}">
                           <a14:useLocalDpi xmlns:a14="http://schemas.microsoft.com/office/drawing/2010/main" val="0"/>
@@ -123,163 +883,95 @@
       </w:r>
     </w:p>
     <w:p>
-      <w:r>
-        <w:lastRenderedPageBreak/>
-        <w:t xml:space="preserve">Cambio de ramas </w:t>
-      </w:r>
-    </w:p>
-    <w:p>
-      <w:r>
-        <w:rPr>
+      <w:pPr>
+        <w:pStyle w:val="Prrafodelista"/>
+        <w:numPr>
+          <w:ilvl w:val="0"/>
+          <w:numId w:val="1"/>
+        </w:numPr>
+        <w:rPr>
+          <w:rFonts w:ascii="Arial" w:hAnsi="Arial" w:cs="Arial"/>
+        </w:rPr>
+      </w:pPr>
+      <w:r>
+        <w:rPr>
+          <w:rFonts w:ascii="Arial" w:hAnsi="Arial" w:cs="Arial"/>
+        </w:rPr>
+        <w:t xml:space="preserve">Listo ahora ya puede cambiar de ramas </w:t>
+      </w:r>
+    </w:p>
+    <w:p>
+      <w:pPr>
+        <w:rPr>
+          <w:rFonts w:ascii="Arial" w:hAnsi="Arial" w:cs="Arial"/>
+        </w:rPr>
+      </w:pPr>
+      <w:r>
+        <w:rPr>
+          <w:rFonts w:ascii="Arial" w:hAnsi="Arial" w:cs="Arial"/>
+        </w:rPr>
+        <w:t>Cambio de</w:t>
+      </w:r>
+      <w:r>
+        <w:rPr>
+          <w:rFonts w:ascii="Arial" w:hAnsi="Arial" w:cs="Arial"/>
+        </w:rPr>
+        <w:t>l</w:t>
+      </w:r>
+      <w:r>
+        <w:rPr>
+          <w:rFonts w:ascii="Arial" w:hAnsi="Arial" w:cs="Arial"/>
+        </w:rPr>
+        <w:t xml:space="preserve"> </w:t>
+      </w:r>
+      <w:proofErr w:type="spellStart"/>
+      <w:r>
+        <w:rPr>
+          <w:rFonts w:ascii="Arial" w:hAnsi="Arial" w:cs="Arial"/>
+        </w:rPr>
+        <w:t>main</w:t>
+      </w:r>
+      <w:proofErr w:type="spellEnd"/>
+      <w:r>
+        <w:rPr>
+          <w:rFonts w:ascii="Arial" w:hAnsi="Arial" w:cs="Arial"/>
+        </w:rPr>
+        <w:t xml:space="preserve"> a la rama “</w:t>
+      </w:r>
+      <w:proofErr w:type="spellStart"/>
+      <w:r>
+        <w:rPr>
+          <w:rFonts w:ascii="Arial" w:hAnsi="Arial" w:cs="Arial"/>
+        </w:rPr>
+        <w:t>desa</w:t>
+      </w:r>
+      <w:proofErr w:type="spellEnd"/>
+      <w:r>
+        <w:rPr>
+          <w:rFonts w:ascii="Arial" w:hAnsi="Arial" w:cs="Arial"/>
+        </w:rPr>
+        <w:t>.</w:t>
+      </w:r>
+      <w:r>
+        <w:rPr>
+          <w:rFonts w:ascii="Arial" w:hAnsi="Arial" w:cs="Arial"/>
+        </w:rPr>
+        <w:t>”</w:t>
+      </w:r>
+    </w:p>
+    <w:p>
+      <w:pPr>
+        <w:rPr>
+          <w:rFonts w:ascii="Arial" w:hAnsi="Arial" w:cs="Arial"/>
+        </w:rPr>
+      </w:pPr>
+      <w:r>
+        <w:rPr>
+          <w:rFonts w:ascii="Arial" w:hAnsi="Arial" w:cs="Arial"/>
           <w:noProof/>
         </w:rPr>
         <w:drawing>
-          <wp:inline distT="0" distB="0" distL="0" distR="0" wp14:anchorId="77F7A690" wp14:editId="3751FBD0">
-            <wp:extent cx="5612130" cy="2327128"/>
-            <wp:effectExtent l="0" t="0" r="7620" b="0"/>
-            <wp:docPr id="3" name="Imagen 3"/>
-            <wp:cNvGraphicFramePr>
-              <a:graphicFrameLocks xmlns:a="http://schemas.openxmlformats.org/drawingml/2006/main" noChangeAspect="1"/>
-            </wp:cNvGraphicFramePr>
-            <a:graphic xmlns:a="http://schemas.openxmlformats.org/drawingml/2006/main">
-              <a:graphicData uri="http://schemas.openxmlformats.org/drawingml/2006/picture">
-                <pic:pic xmlns:pic="http://schemas.openxmlformats.org/drawingml/2006/picture">
-                  <pic:nvPicPr>
-                    <pic:cNvPr id="0" name="Picture 5"/>
-                    <pic:cNvPicPr>
-                      <a:picLocks noChangeAspect="1" noChangeArrowheads="1"/>
-                    </pic:cNvPicPr>
-                  </pic:nvPicPr>
-                  <pic:blipFill rotWithShape="1">
-                    <a:blip r:embed="rId6">
-                      <a:extLst>
-                        <a:ext uri="{28A0092B-C50C-407E-A947-70E740481C1C}">
-                          <a14:useLocalDpi xmlns:a14="http://schemas.microsoft.com/office/drawing/2010/main" val="0"/>
-                        </a:ext>
-                      </a:extLst>
-                    </a:blip>
-                    <a:srcRect t="29982"/>
-                    <a:stretch/>
-                  </pic:blipFill>
-                  <pic:spPr bwMode="auto">
-                    <a:xfrm>
-                      <a:off x="0" y="0"/>
-                      <a:ext cx="5612130" cy="2327128"/>
-                    </a:xfrm>
-                    <a:prstGeom prst="rect">
-                      <a:avLst/>
-                    </a:prstGeom>
-                    <a:noFill/>
-                    <a:ln>
-                      <a:noFill/>
-                    </a:ln>
-                    <a:extLst>
-                      <a:ext uri="{53640926-AAD7-44D8-BBD7-CCE9431645EC}">
-                        <a14:shadowObscured xmlns:a14="http://schemas.microsoft.com/office/drawing/2010/main"/>
-                      </a:ext>
-                    </a:extLst>
-                  </pic:spPr>
-                </pic:pic>
-              </a:graphicData>
-            </a:graphic>
-          </wp:inline>
-        </w:drawing>
-      </w:r>
-    </w:p>
-    <w:p>
-      <w:r>
-        <w:t>Clonación del repositorio</w:t>
-      </w:r>
-    </w:p>
-    <w:p>
-      <w:r>
-        <w:rPr>
-          <w:noProof/>
-        </w:rPr>
-        <w:drawing>
-          <wp:inline distT="0" distB="0" distL="0" distR="0" wp14:anchorId="12C57534" wp14:editId="3C2E116D">
-            <wp:extent cx="5612130" cy="3155950"/>
-            <wp:effectExtent l="0" t="0" r="7620" b="6350"/>
-            <wp:docPr id="440843271" name="Imagen 1"/>
-            <wp:cNvGraphicFramePr>
-              <a:graphicFrameLocks xmlns:a="http://schemas.openxmlformats.org/drawingml/2006/main" noChangeAspect="1"/>
-            </wp:cNvGraphicFramePr>
-            <a:graphic xmlns:a="http://schemas.openxmlformats.org/drawingml/2006/main">
-              <a:graphicData uri="http://schemas.openxmlformats.org/drawingml/2006/picture">
-                <pic:pic xmlns:pic="http://schemas.openxmlformats.org/drawingml/2006/picture">
-                  <pic:nvPicPr>
-                    <pic:cNvPr id="0" name="Picture 1"/>
-                    <pic:cNvPicPr>
-                      <a:picLocks noChangeAspect="1" noChangeArrowheads="1"/>
-                    </pic:cNvPicPr>
-                  </pic:nvPicPr>
-                  <pic:blipFill>
-                    <a:blip r:embed="rId7" cstate="print">
-                      <a:extLst>
-                        <a:ext uri="{28A0092B-C50C-407E-A947-70E740481C1C}">
-                          <a14:useLocalDpi xmlns:a14="http://schemas.microsoft.com/office/drawing/2010/main" val="0"/>
-                        </a:ext>
-                      </a:extLst>
-                    </a:blip>
-                    <a:srcRect/>
-                    <a:stretch>
-                      <a:fillRect/>
-                    </a:stretch>
-                  </pic:blipFill>
-                  <pic:spPr bwMode="auto">
-                    <a:xfrm>
-                      <a:off x="0" y="0"/>
-                      <a:ext cx="5612130" cy="3155950"/>
-                    </a:xfrm>
-                    <a:prstGeom prst="rect">
-                      <a:avLst/>
-                    </a:prstGeom>
-                    <a:noFill/>
-                    <a:ln>
-                      <a:noFill/>
-                    </a:ln>
-                  </pic:spPr>
-                </pic:pic>
-              </a:graphicData>
-            </a:graphic>
-          </wp:inline>
-        </w:drawing>
-      </w:r>
-    </w:p>
-    <w:p/>
-    <w:p/>
-    <w:p/>
-    <w:p/>
-    <w:p/>
-    <w:p/>
-    <w:p/>
-    <w:p>
-      <w:r>
-        <w:lastRenderedPageBreak/>
-        <w:t>Cambio de</w:t>
-      </w:r>
-      <w:r>
-        <w:t>l</w:t>
-      </w:r>
-      <w:r>
-        <w:t xml:space="preserve"> </w:t>
-      </w:r>
-      <w:proofErr w:type="spellStart"/>
-      <w:r>
-        <w:t>main</w:t>
-      </w:r>
-      <w:proofErr w:type="spellEnd"/>
-      <w:r>
-        <w:t xml:space="preserve"> a la rama “desa”</w:t>
-      </w:r>
-    </w:p>
-    <w:p>
-      <w:r>
-        <w:rPr>
-          <w:noProof/>
-        </w:rPr>
-        <w:drawing>
-          <wp:inline distT="0" distB="0" distL="0" distR="0" wp14:anchorId="4E5F4BA7" wp14:editId="38E62354">
+          <wp:inline distT="0" distB="0" distL="0" distR="0" wp14:anchorId="4E5F4BA7" wp14:editId="70D4216B">
             <wp:extent cx="5612130" cy="3155315"/>
             <wp:effectExtent l="0" t="0" r="7620" b="6985"/>
             <wp:docPr id="1247441641" name="Imagen 2"/>
@@ -291,130 +983,6 @@
                 <pic:pic xmlns:pic="http://schemas.openxmlformats.org/drawingml/2006/picture">
                   <pic:nvPicPr>
                     <pic:cNvPr id="0" name="Picture 6"/>
-                    <pic:cNvPicPr>
-                      <a:picLocks noChangeAspect="1" noChangeArrowheads="1"/>
-                    </pic:cNvPicPr>
-                  </pic:nvPicPr>
-                  <pic:blipFill>
-                    <a:blip r:embed="rId8" cstate="print">
-                      <a:extLst>
-                        <a:ext uri="{28A0092B-C50C-407E-A947-70E740481C1C}">
-                          <a14:useLocalDpi xmlns:a14="http://schemas.microsoft.com/office/drawing/2010/main" val="0"/>
-                        </a:ext>
-                      </a:extLst>
-                    </a:blip>
-                    <a:srcRect/>
-                    <a:stretch>
-                      <a:fillRect/>
-                    </a:stretch>
-                  </pic:blipFill>
-                  <pic:spPr bwMode="auto">
-                    <a:xfrm>
-                      <a:off x="0" y="0"/>
-                      <a:ext cx="5612130" cy="3155315"/>
-                    </a:xfrm>
-                    <a:prstGeom prst="rect">
-                      <a:avLst/>
-                    </a:prstGeom>
-                    <a:noFill/>
-                    <a:ln>
-                      <a:noFill/>
-                    </a:ln>
-                  </pic:spPr>
-                </pic:pic>
-              </a:graphicData>
-            </a:graphic>
-          </wp:inline>
-        </w:drawing>
-      </w:r>
-    </w:p>
-    <w:p/>
-    <w:p>
-      <w:r>
-        <w:t>Cambio de la rama desa a la rama “pre”</w:t>
-      </w:r>
-      <w:r>
-        <w:br/>
-      </w:r>
-      <w:r>
-        <w:rPr>
-          <w:noProof/>
-        </w:rPr>
-        <w:drawing>
-          <wp:inline distT="0" distB="0" distL="0" distR="0" wp14:anchorId="6FE6294D" wp14:editId="6BCB5C5E">
-            <wp:extent cx="5612130" cy="3155315"/>
-            <wp:effectExtent l="0" t="0" r="7620" b="6985"/>
-            <wp:docPr id="139649074" name="Imagen 4"/>
-            <wp:cNvGraphicFramePr>
-              <a:graphicFrameLocks xmlns:a="http://schemas.openxmlformats.org/drawingml/2006/main" noChangeAspect="1"/>
-            </wp:cNvGraphicFramePr>
-            <a:graphic xmlns:a="http://schemas.openxmlformats.org/drawingml/2006/main">
-              <a:graphicData uri="http://schemas.openxmlformats.org/drawingml/2006/picture">
-                <pic:pic xmlns:pic="http://schemas.openxmlformats.org/drawingml/2006/picture">
-                  <pic:nvPicPr>
-                    <pic:cNvPr id="0" name="Picture 13"/>
-                    <pic:cNvPicPr>
-                      <a:picLocks noChangeAspect="1" noChangeArrowheads="1"/>
-                    </pic:cNvPicPr>
-                  </pic:nvPicPr>
-                  <pic:blipFill>
-                    <a:blip r:embed="rId9" cstate="print">
-                      <a:extLst>
-                        <a:ext uri="{28A0092B-C50C-407E-A947-70E740481C1C}">
-                          <a14:useLocalDpi xmlns:a14="http://schemas.microsoft.com/office/drawing/2010/main" val="0"/>
-                        </a:ext>
-                      </a:extLst>
-                    </a:blip>
-                    <a:srcRect/>
-                    <a:stretch>
-                      <a:fillRect/>
-                    </a:stretch>
-                  </pic:blipFill>
-                  <pic:spPr bwMode="auto">
-                    <a:xfrm>
-                      <a:off x="0" y="0"/>
-                      <a:ext cx="5612130" cy="3155315"/>
-                    </a:xfrm>
-                    <a:prstGeom prst="rect">
-                      <a:avLst/>
-                    </a:prstGeom>
-                    <a:noFill/>
-                    <a:ln>
-                      <a:noFill/>
-                    </a:ln>
-                  </pic:spPr>
-                </pic:pic>
-              </a:graphicData>
-            </a:graphic>
-          </wp:inline>
-        </w:drawing>
-      </w:r>
-    </w:p>
-    <w:p>
-      <w:r>
-        <w:lastRenderedPageBreak/>
-        <w:t>Cambio de la rama pre a la rama “pro”</w:t>
-      </w:r>
-      <w:r>
-        <w:br/>
-      </w:r>
-      <w:r>
-        <w:rPr>
-          <w:noProof/>
-        </w:rPr>
-        <w:drawing>
-          <wp:inline distT="0" distB="0" distL="0" distR="0" wp14:anchorId="73A3637A" wp14:editId="5E2C3DB9">
-            <wp:extent cx="5612130" cy="3155315"/>
-            <wp:effectExtent l="0" t="0" r="7620" b="6985"/>
-            <wp:docPr id="272159280" name="Imagen 6"/>
-            <wp:cNvGraphicFramePr>
-              <a:graphicFrameLocks xmlns:a="http://schemas.openxmlformats.org/drawingml/2006/main" noChangeAspect="1"/>
-            </wp:cNvGraphicFramePr>
-            <a:graphic xmlns:a="http://schemas.openxmlformats.org/drawingml/2006/main">
-              <a:graphicData uri="http://schemas.openxmlformats.org/drawingml/2006/picture">
-                <pic:pic xmlns:pic="http://schemas.openxmlformats.org/drawingml/2006/picture">
-                  <pic:nvPicPr>
-                    <pic:cNvPr id="0" name="Picture 20"/>
                     <pic:cNvPicPr>
                       <a:picLocks noChangeAspect="1" noChangeArrowheads="1"/>
                     </pic:cNvPicPr>
@@ -452,13 +1020,271 @@
         </w:drawing>
       </w:r>
     </w:p>
-    <w:p/>
-    <w:p/>
-    <w:p/>
-    <w:p/>
+    <w:p>
+      <w:pPr>
+        <w:rPr>
+          <w:rFonts w:ascii="Arial" w:hAnsi="Arial" w:cs="Arial"/>
+        </w:rPr>
+      </w:pPr>
+    </w:p>
+    <w:p>
+      <w:pPr>
+        <w:rPr>
+          <w:rFonts w:ascii="Arial" w:hAnsi="Arial" w:cs="Arial"/>
+        </w:rPr>
+      </w:pPr>
+      <w:r>
+        <w:rPr>
+          <w:rFonts w:ascii="Arial" w:hAnsi="Arial" w:cs="Arial"/>
+        </w:rPr>
+        <w:lastRenderedPageBreak/>
+        <w:t xml:space="preserve">Cambio de la rama </w:t>
+      </w:r>
+      <w:r>
+        <w:rPr>
+          <w:rFonts w:ascii="Arial" w:hAnsi="Arial" w:cs="Arial"/>
+        </w:rPr>
+        <w:t>“</w:t>
+      </w:r>
+      <w:proofErr w:type="spellStart"/>
+      <w:r>
+        <w:rPr>
+          <w:rFonts w:ascii="Arial" w:hAnsi="Arial" w:cs="Arial"/>
+        </w:rPr>
+        <w:t>desa</w:t>
+      </w:r>
+      <w:proofErr w:type="spellEnd"/>
+      <w:r>
+        <w:rPr>
+          <w:rFonts w:ascii="Arial" w:hAnsi="Arial" w:cs="Arial"/>
+        </w:rPr>
+        <w:t xml:space="preserve">” </w:t>
+      </w:r>
+      <w:r>
+        <w:rPr>
+          <w:rFonts w:ascii="Arial" w:hAnsi="Arial" w:cs="Arial"/>
+        </w:rPr>
+        <w:t>a la rama “pre</w:t>
+      </w:r>
+      <w:r>
+        <w:rPr>
+          <w:rFonts w:ascii="Arial" w:hAnsi="Arial" w:cs="Arial"/>
+        </w:rPr>
+        <w:t>.</w:t>
+      </w:r>
+      <w:r>
+        <w:rPr>
+          <w:rFonts w:ascii="Arial" w:hAnsi="Arial" w:cs="Arial"/>
+        </w:rPr>
+        <w:t>”</w:t>
+      </w:r>
+      <w:r>
+        <w:rPr>
+          <w:rFonts w:ascii="Arial" w:hAnsi="Arial" w:cs="Arial"/>
+        </w:rPr>
+        <w:br/>
+      </w:r>
+      <w:r>
+        <w:rPr>
+          <w:rFonts w:ascii="Arial" w:hAnsi="Arial" w:cs="Arial"/>
+          <w:noProof/>
+        </w:rPr>
+        <w:drawing>
+          <wp:inline distT="0" distB="0" distL="0" distR="0" wp14:anchorId="6FE6294D" wp14:editId="29BDC8FB">
+            <wp:extent cx="5612130" cy="3155315"/>
+            <wp:effectExtent l="0" t="0" r="7620" b="6985"/>
+            <wp:docPr id="139649074" name="Imagen 4"/>
+            <wp:cNvGraphicFramePr>
+              <a:graphicFrameLocks xmlns:a="http://schemas.openxmlformats.org/drawingml/2006/main" noChangeAspect="1"/>
+            </wp:cNvGraphicFramePr>
+            <a:graphic xmlns:a="http://schemas.openxmlformats.org/drawingml/2006/main">
+              <a:graphicData uri="http://schemas.openxmlformats.org/drawingml/2006/picture">
+                <pic:pic xmlns:pic="http://schemas.openxmlformats.org/drawingml/2006/picture">
+                  <pic:nvPicPr>
+                    <pic:cNvPr id="0" name="Picture 13"/>
+                    <pic:cNvPicPr>
+                      <a:picLocks noChangeAspect="1" noChangeArrowheads="1"/>
+                    </pic:cNvPicPr>
+                  </pic:nvPicPr>
+                  <pic:blipFill>
+                    <a:blip r:embed="rId11" cstate="print">
+                      <a:extLst>
+                        <a:ext uri="{28A0092B-C50C-407E-A947-70E740481C1C}">
+                          <a14:useLocalDpi xmlns:a14="http://schemas.microsoft.com/office/drawing/2010/main" val="0"/>
+                        </a:ext>
+                      </a:extLst>
+                    </a:blip>
+                    <a:srcRect/>
+                    <a:stretch>
+                      <a:fillRect/>
+                    </a:stretch>
+                  </pic:blipFill>
+                  <pic:spPr bwMode="auto">
+                    <a:xfrm>
+                      <a:off x="0" y="0"/>
+                      <a:ext cx="5612130" cy="3155315"/>
+                    </a:xfrm>
+                    <a:prstGeom prst="rect">
+                      <a:avLst/>
+                    </a:prstGeom>
+                    <a:noFill/>
+                    <a:ln>
+                      <a:noFill/>
+                    </a:ln>
+                  </pic:spPr>
+                </pic:pic>
+              </a:graphicData>
+            </a:graphic>
+          </wp:inline>
+        </w:drawing>
+      </w:r>
+    </w:p>
+    <w:p>
+      <w:pPr>
+        <w:rPr>
+          <w:rFonts w:ascii="Arial" w:hAnsi="Arial" w:cs="Arial"/>
+        </w:rPr>
+      </w:pPr>
+      <w:r>
+        <w:rPr>
+          <w:rFonts w:ascii="Arial" w:hAnsi="Arial" w:cs="Arial"/>
+        </w:rPr>
+        <w:t xml:space="preserve">Cambio de la rama </w:t>
+      </w:r>
+      <w:r>
+        <w:rPr>
+          <w:rFonts w:ascii="Arial" w:hAnsi="Arial" w:cs="Arial"/>
+        </w:rPr>
+        <w:t>“</w:t>
+      </w:r>
+      <w:r>
+        <w:rPr>
+          <w:rFonts w:ascii="Arial" w:hAnsi="Arial" w:cs="Arial"/>
+        </w:rPr>
+        <w:t>pre</w:t>
+      </w:r>
+      <w:r>
+        <w:rPr>
+          <w:rFonts w:ascii="Arial" w:hAnsi="Arial" w:cs="Arial"/>
+        </w:rPr>
+        <w:t>”</w:t>
+      </w:r>
+      <w:r>
+        <w:rPr>
+          <w:rFonts w:ascii="Arial" w:hAnsi="Arial" w:cs="Arial"/>
+        </w:rPr>
+        <w:t xml:space="preserve"> a la rama “pro</w:t>
+      </w:r>
+      <w:r>
+        <w:rPr>
+          <w:rFonts w:ascii="Arial" w:hAnsi="Arial" w:cs="Arial"/>
+        </w:rPr>
+        <w:t>.</w:t>
+      </w:r>
+      <w:r>
+        <w:rPr>
+          <w:rFonts w:ascii="Arial" w:hAnsi="Arial" w:cs="Arial"/>
+        </w:rPr>
+        <w:t>”</w:t>
+      </w:r>
+      <w:r>
+        <w:rPr>
+          <w:rFonts w:ascii="Arial" w:hAnsi="Arial" w:cs="Arial"/>
+        </w:rPr>
+        <w:br/>
+      </w:r>
+      <w:r>
+        <w:rPr>
+          <w:rFonts w:ascii="Arial" w:hAnsi="Arial" w:cs="Arial"/>
+          <w:noProof/>
+        </w:rPr>
+        <w:drawing>
+          <wp:inline distT="0" distB="0" distL="0" distR="0" wp14:anchorId="73A3637A" wp14:editId="0684A515">
+            <wp:extent cx="5612130" cy="3155315"/>
+            <wp:effectExtent l="0" t="0" r="7620" b="6985"/>
+            <wp:docPr id="272159280" name="Imagen 6"/>
+            <wp:cNvGraphicFramePr>
+              <a:graphicFrameLocks xmlns:a="http://schemas.openxmlformats.org/drawingml/2006/main" noChangeAspect="1"/>
+            </wp:cNvGraphicFramePr>
+            <a:graphic xmlns:a="http://schemas.openxmlformats.org/drawingml/2006/main">
+              <a:graphicData uri="http://schemas.openxmlformats.org/drawingml/2006/picture">
+                <pic:pic xmlns:pic="http://schemas.openxmlformats.org/drawingml/2006/picture">
+                  <pic:nvPicPr>
+                    <pic:cNvPr id="0" name="Picture 20"/>
+                    <pic:cNvPicPr>
+                      <a:picLocks noChangeAspect="1" noChangeArrowheads="1"/>
+                    </pic:cNvPicPr>
+                  </pic:nvPicPr>
+                  <pic:blipFill>
+                    <a:blip r:embed="rId12" cstate="print">
+                      <a:extLst>
+                        <a:ext uri="{28A0092B-C50C-407E-A947-70E740481C1C}">
+                          <a14:useLocalDpi xmlns:a14="http://schemas.microsoft.com/office/drawing/2010/main" val="0"/>
+                        </a:ext>
+                      </a:extLst>
+                    </a:blip>
+                    <a:srcRect/>
+                    <a:stretch>
+                      <a:fillRect/>
+                    </a:stretch>
+                  </pic:blipFill>
+                  <pic:spPr bwMode="auto">
+                    <a:xfrm>
+                      <a:off x="0" y="0"/>
+                      <a:ext cx="5612130" cy="3155315"/>
+                    </a:xfrm>
+                    <a:prstGeom prst="rect">
+                      <a:avLst/>
+                    </a:prstGeom>
+                    <a:noFill/>
+                    <a:ln>
+                      <a:noFill/>
+                    </a:ln>
+                  </pic:spPr>
+                </pic:pic>
+              </a:graphicData>
+            </a:graphic>
+          </wp:inline>
+        </w:drawing>
+      </w:r>
+    </w:p>
+    <w:p>
+      <w:pPr>
+        <w:rPr>
+          <w:rFonts w:ascii="Arial" w:hAnsi="Arial" w:cs="Arial"/>
+        </w:rPr>
+      </w:pPr>
+    </w:p>
+    <w:p>
+      <w:pPr>
+        <w:rPr>
+          <w:rFonts w:ascii="Arial" w:hAnsi="Arial" w:cs="Arial"/>
+        </w:rPr>
+      </w:pPr>
+    </w:p>
+    <w:p>
+      <w:pPr>
+        <w:rPr>
+          <w:rFonts w:ascii="Arial" w:hAnsi="Arial" w:cs="Arial"/>
+        </w:rPr>
+      </w:pPr>
+    </w:p>
+    <w:p>
+      <w:pPr>
+        <w:rPr>
+          <w:rFonts w:ascii="Arial" w:hAnsi="Arial" w:cs="Arial"/>
+        </w:rPr>
+      </w:pPr>
+    </w:p>
     <w:sectPr>
       <w:pgSz w:w="12240" w:h="15840"/>
       <w:pgMar w:top="1417" w:right="1701" w:bottom="1417" w:left="1701" w:header="708" w:footer="708" w:gutter="0"/>
+      <w:pgBorders w:offsetFrom="page">
+        <w:top w:val="single" w:sz="18" w:space="24" w:color="2E74B5" w:themeColor="accent5" w:themeShade="BF"/>
+        <w:left w:val="single" w:sz="18" w:space="24" w:color="2E74B5" w:themeColor="accent5" w:themeShade="BF"/>
+        <w:bottom w:val="single" w:sz="18" w:space="24" w:color="2E74B5" w:themeColor="accent5" w:themeShade="BF"/>
+        <w:right w:val="single" w:sz="18" w:space="24" w:color="2E74B5" w:themeColor="accent5" w:themeShade="BF"/>
+      </w:pgBorders>
       <w:cols w:space="708"/>
       <w:docGrid w:linePitch="360"/>
     </w:sectPr>
@@ -466,8 +1292,105 @@
 </w:document>
 </file>
 
+<file path=word/numbering.xml><?xml version="1.0" encoding="utf-8"?>
+<w:numbering xmlns:wpc="http://schemas.microsoft.com/office/word/2010/wordprocessingCanvas" xmlns:cx="http://schemas.microsoft.com/office/drawing/2014/chartex" xmlns:cx1="http://schemas.microsoft.com/office/drawing/2015/9/8/chartex" xmlns:cx2="http://schemas.microsoft.com/office/drawing/2015/10/21/chartex" xmlns:cx3="http://schemas.microsoft.com/office/drawing/2016/5/9/chartex" xmlns:cx4="http://schemas.microsoft.com/office/drawing/2016/5/10/chartex" xmlns:cx5="http://schemas.microsoft.com/office/drawing/2016/5/11/chartex" xmlns:cx6="http://schemas.microsoft.com/office/drawing/2016/5/12/chartex" xmlns:cx7="http://schemas.microsoft.com/office/drawing/2016/5/13/chartex" xmlns:cx8="http://schemas.microsoft.com/office/drawing/2016/5/14/chartex" xmlns:mc="http://schemas.openxmlformats.org/markup-compatibility/2006" xmlns:aink="http://schemas.microsoft.com/office/drawing/2016/ink" xmlns:am3d="http://schemas.microsoft.com/office/drawing/2017/model3d" xmlns:o="urn:schemas-microsoft-com:office:office" xmlns:oel="http://schemas.microsoft.com/office/2019/extlst" xmlns:r="http://schemas.openxmlformats.org/officeDocument/2006/relationships" xmlns:m="http://schemas.openxmlformats.org/officeDocument/2006/math" xmlns:v="urn:schemas-microsoft-com:vml" xmlns:wp14="http://schemas.microsoft.com/office/word/2010/wordprocessingDrawing" xmlns:wp="http://schemas.openxmlformats.org/drawingml/2006/wordprocessingDrawing" xmlns:w10="urn:schemas-microsoft-com:office:word" xmlns:w="http://schemas.openxmlformats.org/wordprocessingml/2006/main" xmlns:w14="http://schemas.microsoft.com/office/word/2010/wordml" xmlns:w15="http://schemas.microsoft.com/office/word/2012/wordml" xmlns:w16cex="http://schemas.microsoft.com/office/word/2018/wordml/cex" xmlns:w16cid="http://schemas.microsoft.com/office/word/2016/wordml/cid" xmlns:w16="http://schemas.microsoft.com/office/word/2018/wordml" xmlns:w16du="http://schemas.microsoft.com/office/word/2023/wordml/word16du" xmlns:w16sdtdh="http://schemas.microsoft.com/office/word/2020/wordml/sdtdatahash" xmlns:w16se="http://schemas.microsoft.com/office/word/2015/wordml/symex" xmlns:wpg="http://schemas.microsoft.com/office/word/2010/wordprocessingGroup" xmlns:wpi="http://schemas.microsoft.com/office/word/2010/wordprocessingInk" xmlns:wne="http://schemas.microsoft.com/office/word/2006/wordml" xmlns:wps="http://schemas.microsoft.com/office/word/2010/wordprocessingShape" mc:Ignorable="w14 w15 w16se w16cid w16 w16cex w16sdtdh w16du wp14">
+  <w:abstractNum w:abstractNumId="0" w15:restartNumberingAfterBreak="0">
+    <w:nsid w:val="3CB93F9D"/>
+    <w:multiLevelType w:val="hybridMultilevel"/>
+    <w:tmpl w:val="D638CA8A"/>
+    <w:lvl w:ilvl="0" w:tplc="100A000F">
+      <w:start w:val="1"/>
+      <w:numFmt w:val="decimal"/>
+      <w:lvlText w:val="%1."/>
+      <w:lvlJc w:val="left"/>
+      <w:pPr>
+        <w:ind w:left="720" w:hanging="360"/>
+      </w:pPr>
+      <w:rPr>
+        <w:rFonts w:hint="default"/>
+      </w:rPr>
+    </w:lvl>
+    <w:lvl w:ilvl="1" w:tplc="100A0019" w:tentative="1">
+      <w:start w:val="1"/>
+      <w:numFmt w:val="lowerLetter"/>
+      <w:lvlText w:val="%2."/>
+      <w:lvlJc w:val="left"/>
+      <w:pPr>
+        <w:ind w:left="1440" w:hanging="360"/>
+      </w:pPr>
+    </w:lvl>
+    <w:lvl w:ilvl="2" w:tplc="100A001B" w:tentative="1">
+      <w:start w:val="1"/>
+      <w:numFmt w:val="lowerRoman"/>
+      <w:lvlText w:val="%3."/>
+      <w:lvlJc w:val="right"/>
+      <w:pPr>
+        <w:ind w:left="2160" w:hanging="180"/>
+      </w:pPr>
+    </w:lvl>
+    <w:lvl w:ilvl="3" w:tplc="100A000F" w:tentative="1">
+      <w:start w:val="1"/>
+      <w:numFmt w:val="decimal"/>
+      <w:lvlText w:val="%4."/>
+      <w:lvlJc w:val="left"/>
+      <w:pPr>
+        <w:ind w:left="2880" w:hanging="360"/>
+      </w:pPr>
+    </w:lvl>
+    <w:lvl w:ilvl="4" w:tplc="100A0019" w:tentative="1">
+      <w:start w:val="1"/>
+      <w:numFmt w:val="lowerLetter"/>
+      <w:lvlText w:val="%5."/>
+      <w:lvlJc w:val="left"/>
+      <w:pPr>
+        <w:ind w:left="3600" w:hanging="360"/>
+      </w:pPr>
+    </w:lvl>
+    <w:lvl w:ilvl="5" w:tplc="100A001B" w:tentative="1">
+      <w:start w:val="1"/>
+      <w:numFmt w:val="lowerRoman"/>
+      <w:lvlText w:val="%6."/>
+      <w:lvlJc w:val="right"/>
+      <w:pPr>
+        <w:ind w:left="4320" w:hanging="180"/>
+      </w:pPr>
+    </w:lvl>
+    <w:lvl w:ilvl="6" w:tplc="100A000F" w:tentative="1">
+      <w:start w:val="1"/>
+      <w:numFmt w:val="decimal"/>
+      <w:lvlText w:val="%7."/>
+      <w:lvlJc w:val="left"/>
+      <w:pPr>
+        <w:ind w:left="5040" w:hanging="360"/>
+      </w:pPr>
+    </w:lvl>
+    <w:lvl w:ilvl="7" w:tplc="100A0019" w:tentative="1">
+      <w:start w:val="1"/>
+      <w:numFmt w:val="lowerLetter"/>
+      <w:lvlText w:val="%8."/>
+      <w:lvlJc w:val="left"/>
+      <w:pPr>
+        <w:ind w:left="5760" w:hanging="360"/>
+      </w:pPr>
+    </w:lvl>
+    <w:lvl w:ilvl="8" w:tplc="100A001B" w:tentative="1">
+      <w:start w:val="1"/>
+      <w:numFmt w:val="lowerRoman"/>
+      <w:lvlText w:val="%9."/>
+      <w:lvlJc w:val="right"/>
+      <w:pPr>
+        <w:ind w:left="6480" w:hanging="180"/>
+      </w:pPr>
+    </w:lvl>
+  </w:abstractNum>
+  <w:num w:numId="1" w16cid:durableId="1905482517">
+    <w:abstractNumId w:val="0"/>
+  </w:num>
+</w:numbering>
+</file>
+
 <file path=word/styles.xml><?xml version="1.0" encoding="utf-8"?>
-<w:styles xmlns:mc="http://schemas.openxmlformats.org/markup-compatibility/2006" xmlns:r="http://schemas.openxmlformats.org/officeDocument/2006/relationships" xmlns:w="http://schemas.openxmlformats.org/wordprocessingml/2006/main" xmlns:w14="http://schemas.microsoft.com/office/word/2010/wordml" xmlns:w15="http://schemas.microsoft.com/office/word/2012/wordml" xmlns:w16cex="http://schemas.microsoft.com/office/word/2018/wordml/cex" xmlns:w16cid="http://schemas.microsoft.com/office/word/2016/wordml/cid" xmlns:w16="http://schemas.microsoft.com/office/word/2018/wordml" xmlns:w16sdtdh="http://schemas.microsoft.com/office/word/2020/wordml/sdtdatahash" xmlns:w16se="http://schemas.microsoft.com/office/word/2015/wordml/symex" mc:Ignorable="w14 w15 w16se w16cid w16 w16cex w16sdtdh">
+<w:styles xmlns:mc="http://schemas.openxmlformats.org/markup-compatibility/2006" xmlns:r="http://schemas.openxmlformats.org/officeDocument/2006/relationships" xmlns:w="http://schemas.openxmlformats.org/wordprocessingml/2006/main" xmlns:w14="http://schemas.microsoft.com/office/word/2010/wordml" xmlns:w15="http://schemas.microsoft.com/office/word/2012/wordml" xmlns:w16cex="http://schemas.microsoft.com/office/word/2018/wordml/cex" xmlns:w16cid="http://schemas.microsoft.com/office/word/2016/wordml/cid" xmlns:w16="http://schemas.microsoft.com/office/word/2018/wordml" xmlns:w16du="http://schemas.microsoft.com/office/word/2023/wordml/word16du" xmlns:w16sdtdh="http://schemas.microsoft.com/office/word/2020/wordml/sdtdatahash" xmlns:w16se="http://schemas.microsoft.com/office/word/2015/wordml/symex" mc:Ignorable="w14 w15 w16se w16cid w16 w16cex w16sdtdh w16du">
   <w:docDefaults>
     <w:rPrDefault>
       <w:rPr>
@@ -907,6 +1830,36 @@
       <w:szCs w:val="24"/>
     </w:rPr>
   </w:style>
+  <w:style w:type="table" w:styleId="Tablaconcuadrcula">
+    <w:name w:val="Table Grid"/>
+    <w:basedOn w:val="Tablanormal"/>
+    <w:uiPriority w:val="39"/>
+    <w:rsid w:val="00937504"/>
+    <w:pPr>
+      <w:spacing w:after="0" w:line="240" w:lineRule="auto"/>
+    </w:pPr>
+    <w:tblPr>
+      <w:tblBorders>
+        <w:top w:val="single" w:sz="4" w:space="0" w:color="auto"/>
+        <w:left w:val="single" w:sz="4" w:space="0" w:color="auto"/>
+        <w:bottom w:val="single" w:sz="4" w:space="0" w:color="auto"/>
+        <w:right w:val="single" w:sz="4" w:space="0" w:color="auto"/>
+        <w:insideH w:val="single" w:sz="4" w:space="0" w:color="auto"/>
+        <w:insideV w:val="single" w:sz="4" w:space="0" w:color="auto"/>
+      </w:tblBorders>
+    </w:tblPr>
+  </w:style>
+  <w:style w:type="paragraph" w:styleId="Prrafodelista">
+    <w:name w:val="List Paragraph"/>
+    <w:basedOn w:val="Normal"/>
+    <w:uiPriority w:val="34"/>
+    <w:qFormat/>
+    <w:rsid w:val="00937504"/>
+    <w:pPr>
+      <w:ind w:left="720"/>
+      <w:contextualSpacing/>
+    </w:pPr>
+  </w:style>
 </w:styles>
 </file>
 
@@ -1203,4 +2156,16 @@
     </a:ext>
   </a:extLst>
 </a:theme>
+</file>
+
+<file path=customXml/item1.xml><?xml version="1.0" encoding="utf-8"?>
+<b:Sources xmlns:b="http://schemas.openxmlformats.org/officeDocument/2006/bibliography" xmlns="http://schemas.openxmlformats.org/officeDocument/2006/bibliography" SelectedStyle="\APASixthEditionOfficeOnline.xsl" StyleName="APA" Version="6"/>
+</file>
+
+<file path=customXml/itemProps1.xml><?xml version="1.0" encoding="utf-8"?>
+<ds:datastoreItem xmlns:ds="http://schemas.openxmlformats.org/officeDocument/2006/customXml" ds:itemID="{6A4E815C-FC01-4F61-A053-27FE812C22C5}">
+  <ds:schemaRefs>
+    <ds:schemaRef ds:uri="http://schemas.openxmlformats.org/officeDocument/2006/bibliography"/>
+  </ds:schemaRefs>
+</ds:datastoreItem>
 </file>
</xml_diff>